<commit_message>
Aggiunto il glossario dei termini e implementate nuove funzionalità nella descrizione in linguaggio naturale
</commit_message>
<xml_diff>
--- a/Descrizione in linguaggio naturale.docx
+++ b/Descrizione in linguaggio naturale.docx
@@ -13,7 +13,34 @@
     </w:p>
     <w:p>
       <w:r>
-        <w:t>Il progetto consiste nella realizzazione di un software per la gestione di un ristorante. Tale programma dovrà avere diverse funzionalità: gestione del servizio, gestione del magazzino, gestione del back-office, gestione dei dati, visualizzazione eventuali limitazioni a causa delle norme contro l’espansione della pandemia da Covid-19.</w:t>
+        <w:t>Il progetto consiste nella realizzazione di un software per la gestione di un ristorante. Tale programma dovrà avere diverse funzionalità: gestione del servizio</w:t>
+      </w:r>
+      <w:r>
+        <w:rPr>
+          <w:vertAlign w:val="superscript"/>
+        </w:rPr>
+        <w:t>1</w:t>
+      </w:r>
+      <w:r>
+        <w:t>, gestione del magazzino</w:t>
+      </w:r>
+      <w:r>
+        <w:rPr>
+          <w:vertAlign w:val="superscript"/>
+        </w:rPr>
+        <w:t>2</w:t>
+      </w:r>
+      <w:r>
+        <w:t>, gestione del back-office</w:t>
+      </w:r>
+      <w:r>
+        <w:rPr>
+          <w:vertAlign w:val="superscript"/>
+        </w:rPr>
+        <w:t>3</w:t>
+      </w:r>
+      <w:r>
+        <w:t>, gestione dei dati, visualizzazione eventuali limitazioni a causa delle norme contro l’espansione della pandemia da Covid-19.</w:t>
       </w:r>
     </w:p>
     <w:p>
@@ -30,7 +57,16 @@
         <w:jc w:val="both"/>
       </w:pPr>
       <w:r>
-        <w:t>Il software dovrà permettere la gestione delle prenotazioni, dando l’opportunità di effettuarle, visualizzarle ed, eventualmente, cancellarle; nella prenotazione dovranno essere specificati in campi appositi il cognome, il numero di posti a sedere, l’orario e altre informazioni extra (come può essere ad esempio la presenza di uno o più bambini).</w:t>
+        <w:t>Il software dovrà permettere la gestione delle prenotazioni</w:t>
+      </w:r>
+      <w:r>
+        <w:rPr>
+          <w:vertAlign w:val="superscript"/>
+        </w:rPr>
+        <w:t>4</w:t>
+      </w:r>
+      <w:r>
+        <w:t>, dando l’opportunità di effettuarle, visualizzarle ed, eventualmente, cancellarle; nella prenotazione dovranno essere specificati in campi appositi il cognome, il numero di posti a sedere, l’orario e altre informazioni extra (come può essere ad esempio la presenza di uno o più bambini).</w:t>
       </w:r>
     </w:p>
     <w:p>
@@ -38,7 +74,37 @@
         <w:jc w:val="both"/>
       </w:pPr>
       <w:r>
-        <w:t>Dovrà anche esserci una funzionalità che permette di gestire le comande, attraverso l’aggiunta/eliminazione di piatti a scelta dal menù da parte del cliente; in seguito si potranno  visualizzare tutte le ordinazioni di ogni tavolo.</w:t>
+        <w:t>Dovrà anche esserci una funzionalità che permette di gestire le comande</w:t>
+      </w:r>
+      <w:r>
+        <w:rPr>
+          <w:vertAlign w:val="superscript"/>
+        </w:rPr>
+        <w:t>5</w:t>
+      </w:r>
+      <w:r>
+        <w:t>, attraverso l’aggiunta/eliminazione di piatti</w:t>
+      </w:r>
+      <w:r>
+        <w:rPr>
+          <w:vertAlign w:val="superscript"/>
+        </w:rPr>
+        <w:t>6</w:t>
+      </w:r>
+      <w:r>
+        <w:t xml:space="preserve"> a scelta dal</w:t>
+      </w:r>
+      <w:r>
+        <w:t>la carta</w:t>
+      </w:r>
+      <w:r>
+        <w:rPr>
+          <w:vertAlign w:val="superscript"/>
+        </w:rPr>
+        <w:t>7</w:t>
+      </w:r>
+      <w:r>
+        <w:t xml:space="preserve"> da parte del cliente; in seguito si potranno  visualizzare tutte le ordinazioni di ogni tavolo.</w:t>
       </w:r>
     </w:p>
     <w:p>
@@ -46,7 +112,25 @@
         <w:jc w:val="both"/>
       </w:pPr>
       <w:r>
-        <w:t>Alla fine ci sarà la gestione del conto che sarà visualizzato in automatico nella sezione delle comande nel caso in cui si voglia fare un unico pagamento; nel caso in cui si voglia effettuare il pagamento alla romana o a conti separati, dovrà esserci una sezione nel programma che permetterà di effettuare questi calcoli.</w:t>
+        <w:t>Alla fine ci sarà la gestione del conto</w:t>
+      </w:r>
+      <w:r>
+        <w:rPr>
+          <w:vertAlign w:val="superscript"/>
+        </w:rPr>
+        <w:t>8</w:t>
+      </w:r>
+      <w:r>
+        <w:t xml:space="preserve"> che sarà visualizzato in automatico nella sezione delle comande nel caso in cui si voglia fare un unico pagamento; nel caso in cui si voglia effettuare il pagamento alla romana</w:t>
+      </w:r>
+      <w:r>
+        <w:rPr>
+          <w:vertAlign w:val="superscript"/>
+        </w:rPr>
+        <w:t>9</w:t>
+      </w:r>
+      <w:r>
+        <w:t xml:space="preserve"> o a conti separati, dovrà esserci una sezione nel programma che permetterà di effettuare questi calcoli.</w:t>
       </w:r>
     </w:p>
     <w:p>
@@ -63,10 +147,34 @@
         <w:jc w:val="both"/>
       </w:pPr>
       <w:r>
-        <w:t xml:space="preserve">Il software permetterà la gestione del magazzino e di tutte le procedure di carico/scarico merce o materie prime: saranno memorizzate tutte le dosi di materie prime di ogni piatto e, automaticamente, verranno sottratte dalle scorte in magazzino a seconda degli ordini effettuati durante la giornata; nella stessa sezione di gestione del magazzino verrà data la possibilità di aumentare manualmente le quantità a seconda dei carichi di materie prime periodicamente effettuati dal ristorante. Ci sarà la possibilità di aggiungere un promemoria per ricordare al gestore </w:t>
-      </w:r>
-      <w:r>
-        <w:t>le date di scadenza degli alimenti; inoltre il programma dovrà segnalare all’utilizzatore quando le scorte sono in esaurimento.</w:t>
+        <w:t>Il software permetterà la gestione del magazzino e di tutte le procedure di carico/scarico merce</w:t>
+      </w:r>
+      <w:r>
+        <w:rPr>
+          <w:vertAlign w:val="superscript"/>
+        </w:rPr>
+        <w:t>10</w:t>
+      </w:r>
+      <w:r>
+        <w:t xml:space="preserve">: saranno memorizzate tutte le dosi di materie prime di ogni piatto e, automaticamente, verranno sottratte dalle scorte in magazzino a seconda degli ordini effettuati durante la giornata; nella stessa sezione di gestione del magazzino verrà data la possibilità di aumentare manualmente le quantità a seconda dei carichi di </w:t>
+      </w:r>
+      <w:r>
+        <w:t>merce</w:t>
+      </w:r>
+      <w:r>
+        <w:t xml:space="preserve"> periodicamente effettuati dal ristorante. Ci sarà la possibilità di aggiungere un promemoria per ricordare al gestore </w:t>
+      </w:r>
+      <w:r>
+        <w:t>le date di scadenza</w:t>
+      </w:r>
+      <w:r>
+        <w:rPr>
+          <w:vertAlign w:val="superscript"/>
+        </w:rPr>
+        <w:t>11</w:t>
+      </w:r>
+      <w:r>
+        <w:t xml:space="preserve"> degli alimenti; inoltre il programma dovrà segnalare all’utilizzatore quando le scorte sono in esaurimento.</w:t>
       </w:r>
     </w:p>
     <w:p>
@@ -86,7 +194,52 @@
         <w:t>Il software deve permettere la gestione del personale, formato da</w:t>
       </w:r>
       <w:r>
-        <w:t xml:space="preserve"> uno chef, due commis di cucina, due lavapiatti, un ma</w:t>
+        <w:t xml:space="preserve"> uno chef</w:t>
+      </w:r>
+      <w:r>
+        <w:rPr>
+          <w:vertAlign w:val="superscript"/>
+        </w:rPr>
+        <w:t>1</w:t>
+      </w:r>
+      <w:r>
+        <w:rPr>
+          <w:vertAlign w:val="superscript"/>
+        </w:rPr>
+        <w:t>2</w:t>
+      </w:r>
+      <w:r>
+        <w:t>, due commis di cucina</w:t>
+      </w:r>
+      <w:r>
+        <w:rPr>
+          <w:vertAlign w:val="superscript"/>
+        </w:rPr>
+        <w:t>1</w:t>
+      </w:r>
+      <w:r>
+        <w:rPr>
+          <w:vertAlign w:val="superscript"/>
+        </w:rPr>
+        <w:t>3</w:t>
+      </w:r>
+      <w:r>
+        <w:t>, due lavapiatti</w:t>
+      </w:r>
+      <w:r>
+        <w:rPr>
+          <w:vertAlign w:val="superscript"/>
+        </w:rPr>
+        <w:t>1</w:t>
+      </w:r>
+      <w:r>
+        <w:rPr>
+          <w:vertAlign w:val="superscript"/>
+        </w:rPr>
+        <w:t>4</w:t>
+      </w:r>
+      <w:r>
+        <w:t>, un ma</w:t>
       </w:r>
       <w:r>
         <w:rPr>
@@ -95,16 +248,127 @@
         <w:t>î</w:t>
       </w:r>
       <w:r>
-        <w:t>tre,</w:t>
-      </w:r>
-      <w:r>
-        <w:t xml:space="preserve"> tre camerieri,</w:t>
+        <w:t>tre</w:t>
+      </w:r>
+      <w:r>
+        <w:rPr>
+          <w:vertAlign w:val="superscript"/>
+        </w:rPr>
+        <w:t>1</w:t>
+      </w:r>
+      <w:r>
+        <w:rPr>
+          <w:vertAlign w:val="superscript"/>
+        </w:rPr>
+        <w:t>5</w:t>
+      </w:r>
+      <w:r>
+        <w:t>,</w:t>
+      </w:r>
+      <w:r>
+        <w:t xml:space="preserve"> tre camerieri</w:t>
+      </w:r>
+      <w:r>
+        <w:rPr>
+          <w:vertAlign w:val="superscript"/>
+        </w:rPr>
+        <w:t>1</w:t>
+      </w:r>
+      <w:r>
+        <w:rPr>
+          <w:vertAlign w:val="superscript"/>
+        </w:rPr>
+        <w:t>6</w:t>
+      </w:r>
+      <w:r>
+        <w:t>,</w:t>
       </w:r>
       <w:r>
         <w:t xml:space="preserve"> un sommelier</w:t>
       </w:r>
       <w:r>
-        <w:t>, un economo e un cassiere. Per ogni dipendente ci sarà una scheda con delle informazioni quali nome, cognome, età, stipendio, numero di telefono e ID identificativo. Inoltre il programma dovrà permettere di visualizzare in ogni momento i guadagni e i costi fissi e variabili.</w:t>
+        <w:rPr>
+          <w:vertAlign w:val="superscript"/>
+        </w:rPr>
+        <w:t>1</w:t>
+      </w:r>
+      <w:r>
+        <w:rPr>
+          <w:vertAlign w:val="superscript"/>
+        </w:rPr>
+        <w:t>7</w:t>
+      </w:r>
+      <w:r>
+        <w:t>, un economo</w:t>
+      </w:r>
+      <w:r>
+        <w:rPr>
+          <w:vertAlign w:val="superscript"/>
+        </w:rPr>
+        <w:t>1</w:t>
+      </w:r>
+      <w:r>
+        <w:rPr>
+          <w:vertAlign w:val="superscript"/>
+        </w:rPr>
+        <w:t>8</w:t>
+      </w:r>
+      <w:r>
+        <w:t xml:space="preserve"> e un cassiere</w:t>
+      </w:r>
+      <w:r>
+        <w:rPr>
+          <w:vertAlign w:val="superscript"/>
+        </w:rPr>
+        <w:t>1</w:t>
+      </w:r>
+      <w:r>
+        <w:rPr>
+          <w:vertAlign w:val="superscript"/>
+        </w:rPr>
+        <w:t>9</w:t>
+      </w:r>
+      <w:r>
+        <w:t>. Per ogni dipendente ci sarà una scheda con delle informazioni quali nome, cognome, età, stipendio, numero di telefono e ID</w:t>
+      </w:r>
+      <w:r>
+        <w:rPr>
+          <w:vertAlign w:val="superscript"/>
+        </w:rPr>
+        <w:t>20</w:t>
+      </w:r>
+      <w:r>
+        <w:t>. Inoltre il programma dovrà permettere di visualizzare in ogni momento i guadagni</w:t>
+      </w:r>
+      <w:r>
+        <w:rPr>
+          <w:vertAlign w:val="superscript"/>
+        </w:rPr>
+        <w:t>2</w:t>
+      </w:r>
+      <w:r>
+        <w:rPr>
+          <w:vertAlign w:val="superscript"/>
+        </w:rPr>
+        <w:t>1</w:t>
+      </w:r>
+      <w:r>
+        <w:t xml:space="preserve"> e i costi fissi e variabili</w:t>
+      </w:r>
+      <w:r>
+        <w:rPr>
+          <w:vertAlign w:val="superscript"/>
+        </w:rPr>
+        <w:t>2</w:t>
+      </w:r>
+      <w:r>
+        <w:rPr>
+          <w:vertAlign w:val="superscript"/>
+        </w:rPr>
+        <w:t>2</w:t>
+      </w:r>
+      <w:r>
+        <w:t>.</w:t>
       </w:r>
     </w:p>
     <w:p>
@@ -121,6 +385,133 @@
         <w:jc w:val="center"/>
       </w:pPr>
       <w:r>
+        <w:t xml:space="preserve">Gestione del ristorante nell’ambito </w:t>
+      </w:r>
+      <w:r>
+        <w:t>del</w:t>
+      </w:r>
+      <w:r>
+        <w:t xml:space="preserve"> rispetto delle misure per il contenimento dell’emergenza epidemiologica</w:t>
+      </w:r>
+    </w:p>
+    <w:p>
+      <w:pPr>
+        <w:jc w:val="both"/>
+      </w:pPr>
+      <w:r>
+        <w:t>Il software dovrà avere una sezione che sarà utilizzata per restare informati sia sulle buone norme da seguire, sia per eventuali aggiornamenti sui nuovi decreti</w:t>
+      </w:r>
+      <w:r>
+        <w:rPr>
+          <w:vertAlign w:val="superscript"/>
+        </w:rPr>
+        <w:t>23</w:t>
+      </w:r>
+      <w:r>
+        <w:t>: per far ciò ci sarà la possibilità di collegarsi con un click direttamente alla pagina del Governo per poter consultare qualsiasi cosa.</w:t>
+      </w:r>
+    </w:p>
+    <w:p>
+      <w:pPr>
+        <w:pStyle w:val="Titolo2"/>
+        <w:jc w:val="center"/>
+        <w:rPr>
+          <w:vertAlign w:val="superscript"/>
+        </w:rPr>
+      </w:pPr>
+      <w:r>
+        <w:t>Gestione del delivery</w:t>
+      </w:r>
+      <w:r>
+        <w:rPr>
+          <w:vertAlign w:val="superscript"/>
+        </w:rPr>
+        <w:t>24</w:t>
+      </w:r>
+    </w:p>
+    <w:p>
+      <w:pPr>
+        <w:jc w:val="both"/>
+      </w:pPr>
+      <w:r>
+        <w:t>Il programma dovrà avere una sezione di ordinazioni per l’asporto/domicilio</w:t>
+      </w:r>
+      <w:r>
+        <w:rPr>
+          <w:vertAlign w:val="superscript"/>
+        </w:rPr>
+        <w:t>24</w:t>
+      </w:r>
+      <w:r>
+        <w:t xml:space="preserve"> separata da quella per il servizio a tavola e dovranno essere rivalutati i costi dell’azienda.</w:t>
+      </w:r>
+    </w:p>
+    <w:p>
+      <w:pPr>
+        <w:pStyle w:val="Titolo2"/>
+        <w:jc w:val="center"/>
+      </w:pPr>
+      <w:r>
+        <w:lastRenderedPageBreak/>
+        <w:t>Gestione di diete particolari o intolleranze</w:t>
+      </w:r>
+    </w:p>
+    <w:p>
+      <w:pPr>
+        <w:jc w:val="both"/>
+      </w:pPr>
+      <w:r>
+        <w:t>Il software dovrà mettere a disposizione del cliente al momento dell’ordinazione, alcuni menù</w:t>
+      </w:r>
+      <w:r>
+        <w:rPr>
+          <w:vertAlign w:val="superscript"/>
+        </w:rPr>
+        <w:t>25</w:t>
+      </w:r>
+      <w:r>
+        <w:t xml:space="preserve"> adatti per particolari diete</w:t>
+      </w:r>
+      <w:r>
+        <w:rPr>
+          <w:vertAlign w:val="superscript"/>
+        </w:rPr>
+        <w:t>2</w:t>
+      </w:r>
+      <w:r>
+        <w:rPr>
+          <w:vertAlign w:val="superscript"/>
+        </w:rPr>
+        <w:t>6</w:t>
+      </w:r>
+      <w:r>
+        <w:t xml:space="preserve"> o intolleranze</w:t>
+      </w:r>
+      <w:r>
+        <w:rPr>
+          <w:vertAlign w:val="superscript"/>
+        </w:rPr>
+        <w:t>2</w:t>
+      </w:r>
+      <w:r>
+        <w:rPr>
+          <w:vertAlign w:val="superscript"/>
+        </w:rPr>
+        <w:t>7</w:t>
+      </w:r>
+      <w:r>
+        <w:t>: ci sarà un menù gluten-free… (altro da mettere).</w:t>
+      </w:r>
+      <w:r>
+        <w:t xml:space="preserve"> Dovrà esserci un magazzino apposta per questi tipi di piatti.</w:t>
+      </w:r>
+    </w:p>
+    <w:p>
+      <w:pPr>
+        <w:pStyle w:val="Titolo2"/>
+        <w:jc w:val="center"/>
+      </w:pPr>
+      <w:r>
         <w:t>Sicurezza</w:t>
       </w:r>
     </w:p>
@@ -129,7 +520,37 @@
         <w:jc w:val="both"/>
       </w:pPr>
       <w:r>
-        <w:t>Per poter accedere al software si dovranno inserire un nome utente e una password che, all’inizio, saranno predefiniti, ma successivamente potranno essere cambiati (per poter cambiare le credenziali sarà necessario inserire la password precedente)</w:t>
+        <w:t>Per poter accedere al software si dovranno inserire un nome utente</w:t>
+      </w:r>
+      <w:r>
+        <w:rPr>
+          <w:vertAlign w:val="superscript"/>
+        </w:rPr>
+        <w:t>2</w:t>
+      </w:r>
+      <w:r>
+        <w:rPr>
+          <w:vertAlign w:val="superscript"/>
+        </w:rPr>
+        <w:t>8</w:t>
+      </w:r>
+      <w:r>
+        <w:t xml:space="preserve"> e una password</w:t>
+      </w:r>
+      <w:r>
+        <w:rPr>
+          <w:vertAlign w:val="superscript"/>
+        </w:rPr>
+        <w:t>2</w:t>
+      </w:r>
+      <w:r>
+        <w:rPr>
+          <w:vertAlign w:val="superscript"/>
+        </w:rPr>
+        <w:t>9</w:t>
+      </w:r>
+      <w:r>
+        <w:t xml:space="preserve"> che, all’inizio, saranno predefiniti, ma successivamente potranno essere cambiati (per poter cambiare le credenziali sarà necessario inserire la password precedente)</w:t>
       </w:r>
     </w:p>
     <w:sectPr>

</xml_diff>

<commit_message>
Aggiunti casi d'uso e diagrammi dei casi d'uso; alcune correzioni varie
</commit_message>
<xml_diff>
--- a/Descrizione in linguaggio naturale.docx
+++ b/Descrizione in linguaggio naturale.docx
@@ -1,6 +1,6 @@
 
 <file path=word/document.xml><?xml version="1.0" encoding="utf-8"?>
-<w:document xmlns:wpc="http://schemas.microsoft.com/office/word/2010/wordprocessingCanvas" xmlns:cx="http://schemas.microsoft.com/office/drawing/2014/chartex" xmlns:cx1="http://schemas.microsoft.com/office/drawing/2015/9/8/chartex" xmlns:cx2="http://schemas.microsoft.com/office/drawing/2015/10/21/chartex" xmlns:cx3="http://schemas.microsoft.com/office/drawing/2016/5/9/chartex" xmlns:cx4="http://schemas.microsoft.com/office/drawing/2016/5/10/chartex" xmlns:cx5="http://schemas.microsoft.com/office/drawing/2016/5/11/chartex" xmlns:cx6="http://schemas.microsoft.com/office/drawing/2016/5/12/chartex" xmlns:cx7="http://schemas.microsoft.com/office/drawing/2016/5/13/chartex" xmlns:cx8="http://schemas.microsoft.com/office/drawing/2016/5/14/chartex" xmlns:mc="http://schemas.openxmlformats.org/markup-compatibility/2006" xmlns:aink="http://schemas.microsoft.com/office/drawing/2016/ink" xmlns:am3d="http://schemas.microsoft.com/office/drawing/2017/model3d" xmlns:o="urn:schemas-microsoft-com:office:office" xmlns:r="http://schemas.openxmlformats.org/officeDocument/2006/relationships" xmlns:m="http://schemas.openxmlformats.org/officeDocument/2006/math" xmlns:v="urn:schemas-microsoft-com:vml" xmlns:wp14="http://schemas.microsoft.com/office/word/2010/wordprocessingDrawing" xmlns:wp="http://schemas.openxmlformats.org/drawingml/2006/wordprocessingDrawing" xmlns:w10="urn:schemas-microsoft-com:office:word" xmlns:w="http://schemas.openxmlformats.org/wordprocessingml/2006/main" xmlns:w14="http://schemas.microsoft.com/office/word/2010/wordml" xmlns:w15="http://schemas.microsoft.com/office/word/2012/wordml" xmlns:w16cex="http://schemas.microsoft.com/office/word/2018/wordml/cex" xmlns:w16cid="http://schemas.microsoft.com/office/word/2016/wordml/cid" xmlns:w16="http://schemas.microsoft.com/office/word/2018/wordml" xmlns:w16sdtdh="http://schemas.microsoft.com/office/word/2020/wordml/sdtdatahash" xmlns:w16se="http://schemas.microsoft.com/office/word/2015/wordml/symex" xmlns:wpg="http://schemas.microsoft.com/office/word/2010/wordprocessingGroup" xmlns:wpi="http://schemas.microsoft.com/office/word/2010/wordprocessingInk" xmlns:wne="http://schemas.microsoft.com/office/word/2006/wordml" xmlns:wps="http://schemas.microsoft.com/office/word/2010/wordprocessingShape" mc:Ignorable="w14 w15 w16se w16cid w16 w16cex w16sdtdh wp14">
+<w:document xmlns:wpc="http://schemas.microsoft.com/office/word/2010/wordprocessingCanvas" xmlns:cx="http://schemas.microsoft.com/office/drawing/2014/chartex" xmlns:cx1="http://schemas.microsoft.com/office/drawing/2015/9/8/chartex" xmlns:cx2="http://schemas.microsoft.com/office/drawing/2015/10/21/chartex" xmlns:cx3="http://schemas.microsoft.com/office/drawing/2016/5/9/chartex" xmlns:cx4="http://schemas.microsoft.com/office/drawing/2016/5/10/chartex" xmlns:cx5="http://schemas.microsoft.com/office/drawing/2016/5/11/chartex" xmlns:cx6="http://schemas.microsoft.com/office/drawing/2016/5/12/chartex" xmlns:cx7="http://schemas.microsoft.com/office/drawing/2016/5/13/chartex" xmlns:cx8="http://schemas.microsoft.com/office/drawing/2016/5/14/chartex" xmlns:mc="http://schemas.openxmlformats.org/markup-compatibility/2006" xmlns:aink="http://schemas.microsoft.com/office/drawing/2016/ink" xmlns:am3d="http://schemas.microsoft.com/office/drawing/2017/model3d" xmlns:o="urn:schemas-microsoft-com:office:office" xmlns:oel="http://schemas.microsoft.com/office/2019/extlst" xmlns:r="http://schemas.openxmlformats.org/officeDocument/2006/relationships" xmlns:m="http://schemas.openxmlformats.org/officeDocument/2006/math" xmlns:v="urn:schemas-microsoft-com:vml" xmlns:wp14="http://schemas.microsoft.com/office/word/2010/wordprocessingDrawing" xmlns:wp="http://schemas.openxmlformats.org/drawingml/2006/wordprocessingDrawing" xmlns:w10="urn:schemas-microsoft-com:office:word" xmlns:w="http://schemas.openxmlformats.org/wordprocessingml/2006/main" xmlns:w14="http://schemas.microsoft.com/office/word/2010/wordml" xmlns:w15="http://schemas.microsoft.com/office/word/2012/wordml" xmlns:w16cex="http://schemas.microsoft.com/office/word/2018/wordml/cex" xmlns:w16cid="http://schemas.microsoft.com/office/word/2016/wordml/cid" xmlns:w16="http://schemas.microsoft.com/office/word/2018/wordml" xmlns:w16sdtdh="http://schemas.microsoft.com/office/word/2020/wordml/sdtdatahash" xmlns:w16se="http://schemas.microsoft.com/office/word/2015/wordml/symex" xmlns:wpg="http://schemas.microsoft.com/office/word/2010/wordprocessingGroup" xmlns:wpi="http://schemas.microsoft.com/office/word/2010/wordprocessingInk" xmlns:wne="http://schemas.microsoft.com/office/word/2006/wordml" xmlns:wps="http://schemas.microsoft.com/office/word/2010/wordprocessingShape" mc:Ignorable="w14 w15 w16se w16cid w16 w16cex w16sdtdh wp14">
   <w:body>
     <w:p>
       <w:pPr>
@@ -121,16 +121,10 @@
         <w:t>8</w:t>
       </w:r>
       <w:r>
-        <w:t xml:space="preserve"> che sarà visualizzato in automatico nella sezione delle comande nel caso in cui si voglia fare un unico pagamento; nel caso in cui si voglia effettuare il pagamento alla romana</w:t>
-      </w:r>
-      <w:r>
-        <w:rPr>
-          <w:vertAlign w:val="superscript"/>
-        </w:rPr>
-        <w:t>9</w:t>
-      </w:r>
-      <w:r>
-        <w:t xml:space="preserve"> o a conti separati, dovrà esserci una sezione nel programma che permetterà di effettuare questi calcoli.</w:t>
+        <w:t xml:space="preserve"> che sarà visualizzato in automatico nella sezione delle comande</w:t>
+      </w:r>
+      <w:r>
+        <w:t>.</w:t>
       </w:r>
     </w:p>
     <w:p>
@@ -153,28 +147,43 @@
         <w:rPr>
           <w:vertAlign w:val="superscript"/>
         </w:rPr>
-        <w:t>10</w:t>
-      </w:r>
-      <w:r>
-        <w:t xml:space="preserve">: saranno memorizzate tutte le dosi di materie prime di ogni piatto e, automaticamente, verranno sottratte dalle scorte in magazzino a seconda degli ordini effettuati durante la giornata; nella stessa sezione di gestione del magazzino verrà data la possibilità di aumentare manualmente le quantità a seconda dei carichi di </w:t>
+        <w:t>9</w:t>
+      </w:r>
+      <w:r>
+        <w:t>: verrà data la possibilità di aumentare</w:t>
+      </w:r>
+      <w:r>
+        <w:t xml:space="preserve">/diminuire </w:t>
+      </w:r>
+      <w:r>
+        <w:t xml:space="preserve">manualmente le quantità a seconda </w:t>
+      </w:r>
+      <w:r>
+        <w:t xml:space="preserve">del consumo e/o </w:t>
+      </w:r>
+      <w:r>
+        <w:t xml:space="preserve">dei carichi di </w:t>
       </w:r>
       <w:r>
         <w:t>merce</w:t>
       </w:r>
       <w:r>
-        <w:t xml:space="preserve"> periodicamente effettuati dal ristorante. Ci sarà la possibilità di aggiungere un promemoria per ricordare al gestore </w:t>
-      </w:r>
-      <w:r>
-        <w:t>le date di scadenza</w:t>
-      </w:r>
-      <w:r>
-        <w:rPr>
-          <w:vertAlign w:val="superscript"/>
-        </w:rPr>
-        <w:t>11</w:t>
-      </w:r>
-      <w:r>
-        <w:t xml:space="preserve"> degli alimenti; inoltre il programma dovrà segnalare all’utilizzatore quando le scorte sono in esaurimento.</w:t>
+        <w:t xml:space="preserve"> periodicamente effettuati dal ristorante. </w:t>
+      </w:r>
+      <w:r>
+        <w:t>I</w:t>
+      </w:r>
+      <w:r>
+        <w:t>l programma dovrà segnalare</w:t>
+      </w:r>
+      <w:r>
+        <w:t>, nel momento in cui si voglia inserire un piatto nella comanda,</w:t>
+      </w:r>
+      <w:r>
+        <w:t xml:space="preserve"> quando le scorte </w:t>
+      </w:r>
+      <w:r>
+        <w:t xml:space="preserve">per tale piatto presenti in magazzino non sono sufficienti. </w:t>
       </w:r>
     </w:p>
     <w:p>
@@ -206,10 +215,49 @@
         <w:rPr>
           <w:vertAlign w:val="superscript"/>
         </w:rPr>
+        <w:t>0</w:t>
+      </w:r>
+      <w:r>
+        <w:t>, due commis di cucina</w:t>
+      </w:r>
+      <w:r>
+        <w:rPr>
+          <w:vertAlign w:val="superscript"/>
+        </w:rPr>
+        <w:t>1</w:t>
+      </w:r>
+      <w:r>
+        <w:rPr>
+          <w:vertAlign w:val="superscript"/>
+        </w:rPr>
+        <w:t>1</w:t>
+      </w:r>
+      <w:r>
+        <w:t>, due lavapiatti</w:t>
+      </w:r>
+      <w:r>
+        <w:rPr>
+          <w:vertAlign w:val="superscript"/>
+        </w:rPr>
+        <w:t>1</w:t>
+      </w:r>
+      <w:r>
+        <w:rPr>
+          <w:vertAlign w:val="superscript"/>
+        </w:rPr>
         <w:t>2</w:t>
       </w:r>
       <w:r>
-        <w:t>, due commis di cucina</w:t>
+        <w:t>, un ma</w:t>
+      </w:r>
+      <w:r>
+        <w:rPr>
+          <w:rFonts w:cstheme="minorHAnsi"/>
+        </w:rPr>
+        <w:t>î</w:t>
+      </w:r>
+      <w:r>
+        <w:t>tre</w:t>
       </w:r>
       <w:r>
         <w:rPr>
@@ -224,7 +272,10 @@
         <w:t>3</w:t>
       </w:r>
       <w:r>
-        <w:t>, due lavapiatti</w:t>
+        <w:t>,</w:t>
+      </w:r>
+      <w:r>
+        <w:t xml:space="preserve"> tre camerieri</w:t>
       </w:r>
       <w:r>
         <w:rPr>
@@ -239,16 +290,10 @@
         <w:t>4</w:t>
       </w:r>
       <w:r>
-        <w:t>, un ma</w:t>
-      </w:r>
-      <w:r>
-        <w:rPr>
-          <w:rFonts w:cstheme="minorHAnsi"/>
-        </w:rPr>
-        <w:t>î</w:t>
-      </w:r>
-      <w:r>
-        <w:t>tre</w:t>
+        <w:t>,</w:t>
+      </w:r>
+      <w:r>
+        <w:t xml:space="preserve"> un sommelier</w:t>
       </w:r>
       <w:r>
         <w:rPr>
@@ -263,10 +308,7 @@
         <w:t>5</w:t>
       </w:r>
       <w:r>
-        <w:t>,</w:t>
-      </w:r>
-      <w:r>
-        <w:t xml:space="preserve"> tre camerieri</w:t>
+        <w:t>, un economo</w:t>
       </w:r>
       <w:r>
         <w:rPr>
@@ -281,10 +323,7 @@
         <w:t>6</w:t>
       </w:r>
       <w:r>
-        <w:t>,</w:t>
-      </w:r>
-      <w:r>
-        <w:t xml:space="preserve"> un sommelier</w:t>
+        <w:t xml:space="preserve"> e un cassiere</w:t>
       </w:r>
       <w:r>
         <w:rPr>
@@ -299,43 +338,13 @@
         <w:t>7</w:t>
       </w:r>
       <w:r>
-        <w:t>, un economo</w:t>
-      </w:r>
-      <w:r>
-        <w:rPr>
-          <w:vertAlign w:val="superscript"/>
-        </w:rPr>
-        <w:t>1</w:t>
-      </w:r>
-      <w:r>
-        <w:rPr>
-          <w:vertAlign w:val="superscript"/>
-        </w:rPr>
-        <w:t>8</w:t>
-      </w:r>
-      <w:r>
-        <w:t xml:space="preserve"> e un cassiere</w:t>
-      </w:r>
-      <w:r>
-        <w:rPr>
-          <w:vertAlign w:val="superscript"/>
-        </w:rPr>
-        <w:t>1</w:t>
-      </w:r>
-      <w:r>
-        <w:rPr>
-          <w:vertAlign w:val="superscript"/>
-        </w:rPr>
-        <w:t>9</w:t>
-      </w:r>
-      <w:r>
         <w:t>. Per ogni dipendente ci sarà una scheda con delle informazioni quali nome, cognome, età, stipendio, numero di telefono e ID</w:t>
       </w:r>
       <w:r>
         <w:rPr>
           <w:vertAlign w:val="superscript"/>
         </w:rPr>
-        <w:t>20</w:t>
+        <w:t>18</w:t>
       </w:r>
       <w:r>
         <w:t>. Inoltre il programma dovrà permettere di visualizzare in ogni momento i guadagni</w:t>
@@ -344,28 +353,22 @@
         <w:rPr>
           <w:vertAlign w:val="superscript"/>
         </w:rPr>
+        <w:t>19</w:t>
+      </w:r>
+      <w:r>
+        <w:t xml:space="preserve"> e i costi fissi e variabili</w:t>
+      </w:r>
+      <w:r>
+        <w:rPr>
+          <w:vertAlign w:val="superscript"/>
+        </w:rPr>
         <w:t>2</w:t>
       </w:r>
       <w:r>
         <w:rPr>
           <w:vertAlign w:val="superscript"/>
         </w:rPr>
-        <w:t>1</w:t>
-      </w:r>
-      <w:r>
-        <w:t xml:space="preserve"> e i costi fissi e variabili</w:t>
-      </w:r>
-      <w:r>
-        <w:rPr>
-          <w:vertAlign w:val="superscript"/>
-        </w:rPr>
-        <w:t>2</w:t>
-      </w:r>
-      <w:r>
-        <w:rPr>
-          <w:vertAlign w:val="superscript"/>
-        </w:rPr>
-        <w:t>2</w:t>
+        <w:t>0</w:t>
       </w:r>
       <w:r>
         <w:t>.</w:t>
@@ -377,6 +380,12 @@
       </w:pPr>
       <w:r>
         <w:t>Il gestionale dovrà anche tenere conto del numero dei piatti venduti per poi permettere di visualizzarne dati e statistiche riguardanti quelli più e meno ordinati.</w:t>
+      </w:r>
+      <w:r>
+        <w:t xml:space="preserve"> Bisogna anche che il software tenga conto delle statistiche in riferimento al numero di prenotazioni da parte di ogni cliente in modo da avere </w:t>
+      </w:r>
+      <w:r>
+        <w:t>una classifica dei clienti più presenti.</w:t>
       </w:r>
     </w:p>
     <w:p>
@@ -405,7 +414,13 @@
         <w:rPr>
           <w:vertAlign w:val="superscript"/>
         </w:rPr>
-        <w:t>23</w:t>
+        <w:t>2</w:t>
+      </w:r>
+      <w:r>
+        <w:rPr>
+          <w:vertAlign w:val="superscript"/>
+        </w:rPr>
+        <w:t>1</w:t>
       </w:r>
       <w:r>
         <w:t>: per far ciò ci sarà la possibilità di collegarsi con un click direttamente alla pagina del Governo per poter consultare qualsiasi cosa.</w:t>
@@ -426,7 +441,13 @@
         <w:rPr>
           <w:vertAlign w:val="superscript"/>
         </w:rPr>
-        <w:t>24</w:t>
+        <w:t>2</w:t>
+      </w:r>
+      <w:r>
+        <w:rPr>
+          <w:vertAlign w:val="superscript"/>
+        </w:rPr>
+        <w:t>2</w:t>
       </w:r>
     </w:p>
     <w:p>
@@ -440,7 +461,13 @@
         <w:rPr>
           <w:vertAlign w:val="superscript"/>
         </w:rPr>
-        <w:t>24</w:t>
+        <w:t>2</w:t>
+      </w:r>
+      <w:r>
+        <w:rPr>
+          <w:vertAlign w:val="superscript"/>
+        </w:rPr>
+        <w:t>2</w:t>
       </w:r>
       <w:r>
         <w:t xml:space="preserve"> separata da quella per il servizio a tavola e dovranno essere rivalutati i costi dell’azienda.</w:t>
@@ -452,7 +479,6 @@
         <w:jc w:val="center"/>
       </w:pPr>
       <w:r>
-        <w:lastRenderedPageBreak/>
         <w:t>Gestione di diete particolari o intolleranze</w:t>
       </w:r>
     </w:p>
@@ -467,25 +493,22 @@
         <w:rPr>
           <w:vertAlign w:val="superscript"/>
         </w:rPr>
-        <w:t>25</w:t>
-      </w:r>
-      <w:r>
-        <w:t xml:space="preserve"> adatti per particolari diete</w:t>
-      </w:r>
-      <w:r>
-        <w:rPr>
-          <w:vertAlign w:val="superscript"/>
-        </w:rPr>
         <w:t>2</w:t>
       </w:r>
       <w:r>
         <w:rPr>
           <w:vertAlign w:val="superscript"/>
         </w:rPr>
-        <w:t>6</w:t>
-      </w:r>
-      <w:r>
-        <w:t xml:space="preserve"> o intolleranze</w:t>
+        <w:t>3</w:t>
+      </w:r>
+      <w:r>
+        <w:t xml:space="preserve"> adatti per</w:t>
+      </w:r>
+      <w:r>
+        <w:t xml:space="preserve"> </w:t>
+      </w:r>
+      <w:r>
+        <w:t>intolleranze</w:t>
       </w:r>
       <w:r>
         <w:rPr>
@@ -497,13 +520,24 @@
         <w:rPr>
           <w:vertAlign w:val="superscript"/>
         </w:rPr>
-        <w:t>7</w:t>
-      </w:r>
-      <w:r>
-        <w:t>: ci sarà un menù gluten-free… (altro da mettere).</w:t>
-      </w:r>
-      <w:r>
-        <w:t xml:space="preserve"> Dovrà esserci un magazzino apposta per questi tipi di piatti.</w:t>
+        <w:t>4</w:t>
+      </w:r>
+      <w:r>
+        <w:t>: ci sarà un menù gluten-fre</w:t>
+      </w:r>
+      <w:r>
+        <w:t xml:space="preserve">e e uno </w:t>
+      </w:r>
+      <w:proofErr w:type="spellStart"/>
+      <w:r>
+        <w:t>lactose</w:t>
+      </w:r>
+      <w:proofErr w:type="spellEnd"/>
+      <w:r>
+        <w:t>-free</w:t>
+      </w:r>
+      <w:r>
+        <w:t>.</w:t>
       </w:r>
     </w:p>
     <w:p>
@@ -512,6 +546,7 @@
         <w:jc w:val="center"/>
       </w:pPr>
       <w:r>
+        <w:lastRenderedPageBreak/>
         <w:t>Sicurezza</w:t>
       </w:r>
     </w:p>
@@ -532,7 +567,7 @@
         <w:rPr>
           <w:vertAlign w:val="superscript"/>
         </w:rPr>
-        <w:t>8</w:t>
+        <w:t>5</w:t>
       </w:r>
       <w:r>
         <w:t xml:space="preserve"> e una password</w:t>
@@ -547,10 +582,13 @@
         <w:rPr>
           <w:vertAlign w:val="superscript"/>
         </w:rPr>
-        <w:t>9</w:t>
+        <w:t>6</w:t>
       </w:r>
       <w:r>
         <w:t xml:space="preserve"> che, all’inizio, saranno predefiniti, ma successivamente potranno essere cambiati (per poter cambiare le credenziali sarà necessario inserire la password precedente)</w:t>
+      </w:r>
+      <w:r>
+        <w:t>.</w:t>
       </w:r>
     </w:p>
     <w:sectPr>
@@ -564,7 +602,7 @@
 </file>
 
 <file path=word/numbering.xml><?xml version="1.0" encoding="utf-8"?>
-<w:numbering xmlns:wpc="http://schemas.microsoft.com/office/word/2010/wordprocessingCanvas" xmlns:cx="http://schemas.microsoft.com/office/drawing/2014/chartex" xmlns:cx1="http://schemas.microsoft.com/office/drawing/2015/9/8/chartex" xmlns:cx2="http://schemas.microsoft.com/office/drawing/2015/10/21/chartex" xmlns:cx3="http://schemas.microsoft.com/office/drawing/2016/5/9/chartex" xmlns:cx4="http://schemas.microsoft.com/office/drawing/2016/5/10/chartex" xmlns:cx5="http://schemas.microsoft.com/office/drawing/2016/5/11/chartex" xmlns:cx6="http://schemas.microsoft.com/office/drawing/2016/5/12/chartex" xmlns:cx7="http://schemas.microsoft.com/office/drawing/2016/5/13/chartex" xmlns:cx8="http://schemas.microsoft.com/office/drawing/2016/5/14/chartex" xmlns:mc="http://schemas.openxmlformats.org/markup-compatibility/2006" xmlns:aink="http://schemas.microsoft.com/office/drawing/2016/ink" xmlns:am3d="http://schemas.microsoft.com/office/drawing/2017/model3d" xmlns:o="urn:schemas-microsoft-com:office:office" xmlns:r="http://schemas.openxmlformats.org/officeDocument/2006/relationships" xmlns:m="http://schemas.openxmlformats.org/officeDocument/2006/math" xmlns:v="urn:schemas-microsoft-com:vml" xmlns:wp14="http://schemas.microsoft.com/office/word/2010/wordprocessingDrawing" xmlns:wp="http://schemas.openxmlformats.org/drawingml/2006/wordprocessingDrawing" xmlns:w10="urn:schemas-microsoft-com:office:word" xmlns:w="http://schemas.openxmlformats.org/wordprocessingml/2006/main" xmlns:w14="http://schemas.microsoft.com/office/word/2010/wordml" xmlns:w15="http://schemas.microsoft.com/office/word/2012/wordml" xmlns:w16cex="http://schemas.microsoft.com/office/word/2018/wordml/cex" xmlns:w16cid="http://schemas.microsoft.com/office/word/2016/wordml/cid" xmlns:w16="http://schemas.microsoft.com/office/word/2018/wordml" xmlns:w16sdtdh="http://schemas.microsoft.com/office/word/2020/wordml/sdtdatahash" xmlns:w16se="http://schemas.microsoft.com/office/word/2015/wordml/symex" xmlns:wpg="http://schemas.microsoft.com/office/word/2010/wordprocessingGroup" xmlns:wpi="http://schemas.microsoft.com/office/word/2010/wordprocessingInk" xmlns:wne="http://schemas.microsoft.com/office/word/2006/wordml" xmlns:wps="http://schemas.microsoft.com/office/word/2010/wordprocessingShape" mc:Ignorable="w14 w15 w16se w16cid w16 w16cex w16sdtdh wp14">
+<w:numbering xmlns:wpc="http://schemas.microsoft.com/office/word/2010/wordprocessingCanvas" xmlns:cx="http://schemas.microsoft.com/office/drawing/2014/chartex" xmlns:cx1="http://schemas.microsoft.com/office/drawing/2015/9/8/chartex" xmlns:cx2="http://schemas.microsoft.com/office/drawing/2015/10/21/chartex" xmlns:cx3="http://schemas.microsoft.com/office/drawing/2016/5/9/chartex" xmlns:cx4="http://schemas.microsoft.com/office/drawing/2016/5/10/chartex" xmlns:cx5="http://schemas.microsoft.com/office/drawing/2016/5/11/chartex" xmlns:cx6="http://schemas.microsoft.com/office/drawing/2016/5/12/chartex" xmlns:cx7="http://schemas.microsoft.com/office/drawing/2016/5/13/chartex" xmlns:cx8="http://schemas.microsoft.com/office/drawing/2016/5/14/chartex" xmlns:mc="http://schemas.openxmlformats.org/markup-compatibility/2006" xmlns:aink="http://schemas.microsoft.com/office/drawing/2016/ink" xmlns:am3d="http://schemas.microsoft.com/office/drawing/2017/model3d" xmlns:o="urn:schemas-microsoft-com:office:office" xmlns:oel="http://schemas.microsoft.com/office/2019/extlst" xmlns:r="http://schemas.openxmlformats.org/officeDocument/2006/relationships" xmlns:m="http://schemas.openxmlformats.org/officeDocument/2006/math" xmlns:v="urn:schemas-microsoft-com:vml" xmlns:wp14="http://schemas.microsoft.com/office/word/2010/wordprocessingDrawing" xmlns:wp="http://schemas.openxmlformats.org/drawingml/2006/wordprocessingDrawing" xmlns:w10="urn:schemas-microsoft-com:office:word" xmlns:w="http://schemas.openxmlformats.org/wordprocessingml/2006/main" xmlns:w14="http://schemas.microsoft.com/office/word/2010/wordml" xmlns:w15="http://schemas.microsoft.com/office/word/2012/wordml" xmlns:w16cex="http://schemas.microsoft.com/office/word/2018/wordml/cex" xmlns:w16cid="http://schemas.microsoft.com/office/word/2016/wordml/cid" xmlns:w16="http://schemas.microsoft.com/office/word/2018/wordml" xmlns:w16sdtdh="http://schemas.microsoft.com/office/word/2020/wordml/sdtdatahash" xmlns:w16se="http://schemas.microsoft.com/office/word/2015/wordml/symex" xmlns:wpg="http://schemas.microsoft.com/office/word/2010/wordprocessingGroup" xmlns:wpi="http://schemas.microsoft.com/office/word/2010/wordprocessingInk" xmlns:wne="http://schemas.microsoft.com/office/word/2006/wordml" xmlns:wps="http://schemas.microsoft.com/office/word/2010/wordprocessingShape" mc:Ignorable="w14 w15 w16se w16cid w16 w16cex w16sdtdh wp14">
   <w:abstractNum w:abstractNumId="0" w15:restartNumberingAfterBreak="0">
     <w:nsid w:val="702914BA"/>
     <w:multiLevelType w:val="hybridMultilevel"/>
@@ -654,7 +692,7 @@
       </w:pPr>
     </w:lvl>
   </w:abstractNum>
-  <w:num w:numId="1">
+  <w:num w:numId="1" w16cid:durableId="1901821455">
     <w:abstractNumId w:val="0"/>
   </w:num>
 </w:numbering>

</xml_diff>